<commit_message>
Update Onderzoeksverslag afstand aanstuur baar.docx
</commit_message>
<xml_diff>
--- a/documentatie/verslagen/Onderzoeksverslag afstand aanstuur baar.docx
+++ b/documentatie/verslagen/Onderzoeksverslag afstand aanstuur baar.docx
@@ -415,6 +415,21 @@
                                   <w:rPr>
                                     <w:color w:val="156082" w:themeColor="accent1"/>
                                   </w:rPr>
+                                  <w:t>Technische Informatica</w:t>
+                                </w:r>
+                              </w:p>
+                              <w:p>
+                                <w:pPr>
+                                  <w:pStyle w:val="Geenafstand"/>
+                                  <w:jc w:val="center"/>
+                                  <w:rPr>
+                                    <w:color w:val="156082" w:themeColor="accent1"/>
+                                  </w:rPr>
+                                </w:pPr>
+                                <w:r>
+                                  <w:rPr>
+                                    <w:color w:val="156082" w:themeColor="accent1"/>
+                                  </w:rPr>
                                   <w:t>PO: Ramon Knoester</w:t>
                                 </w:r>
                               </w:p>
@@ -430,31 +445,7 @@
                                   <w:rPr>
                                     <w:color w:val="156082" w:themeColor="accent1"/>
                                   </w:rPr>
-                                  <w:t xml:space="preserve">Project begeleiders: </w:t>
-                                </w:r>
-                                <w:r>
-                                  <w:rPr>
-                                    <w:color w:val="156082" w:themeColor="accent1"/>
-                                  </w:rPr>
-                                  <w:t>Sandra Hekkelman</w:t>
-                                </w:r>
-                                <w:r>
-                                  <w:rPr>
-                                    <w:color w:val="156082" w:themeColor="accent1"/>
-                                  </w:rPr>
-                                  <w:t xml:space="preserve"> en </w:t>
-                                </w:r>
-                                <w:r>
-                                  <w:rPr>
-                                    <w:color w:val="156082" w:themeColor="accent1"/>
-                                  </w:rPr>
-                                  <w:t>Wouter Volders</w:t>
-                                </w:r>
-                                <w:r>
-                                  <w:rPr>
-                                    <w:color w:val="156082" w:themeColor="accent1"/>
-                                  </w:rPr>
-                                  <w:t xml:space="preserve"> </w:t>
+                                  <w:t xml:space="preserve">Project begeleiders: Sandra Hekkelman en Wouter Volders </w:t>
                                 </w:r>
                               </w:p>
                               <w:p>
@@ -611,6 +602,21 @@
                             <w:rPr>
                               <w:color w:val="156082" w:themeColor="accent1"/>
                             </w:rPr>
+                            <w:t>Technische Informatica</w:t>
+                          </w:r>
+                        </w:p>
+                        <w:p>
+                          <w:pPr>
+                            <w:pStyle w:val="Geenafstand"/>
+                            <w:jc w:val="center"/>
+                            <w:rPr>
+                              <w:color w:val="156082" w:themeColor="accent1"/>
+                            </w:rPr>
+                          </w:pPr>
+                          <w:r>
+                            <w:rPr>
+                              <w:color w:val="156082" w:themeColor="accent1"/>
+                            </w:rPr>
                             <w:t>PO: Ramon Knoester</w:t>
                           </w:r>
                         </w:p>
@@ -626,31 +632,7 @@
                             <w:rPr>
                               <w:color w:val="156082" w:themeColor="accent1"/>
                             </w:rPr>
-                            <w:t xml:space="preserve">Project begeleiders: </w:t>
-                          </w:r>
-                          <w:r>
-                            <w:rPr>
-                              <w:color w:val="156082" w:themeColor="accent1"/>
-                            </w:rPr>
-                            <w:t>Sandra Hekkelman</w:t>
-                          </w:r>
-                          <w:r>
-                            <w:rPr>
-                              <w:color w:val="156082" w:themeColor="accent1"/>
-                            </w:rPr>
-                            <w:t xml:space="preserve"> en </w:t>
-                          </w:r>
-                          <w:r>
-                            <w:rPr>
-                              <w:color w:val="156082" w:themeColor="accent1"/>
-                            </w:rPr>
-                            <w:t>Wouter Volders</w:t>
-                          </w:r>
-                          <w:r>
-                            <w:rPr>
-                              <w:color w:val="156082" w:themeColor="accent1"/>
-                            </w:rPr>
-                            <w:t xml:space="preserve"> </w:t>
+                            <w:t xml:space="preserve">Project begeleiders: Sandra Hekkelman en Wouter Volders </w:t>
                           </w:r>
                         </w:p>
                         <w:p>
@@ -742,15 +724,6 @@
         </w:p>
       </w:sdtContent>
     </w:sdt>
-    <w:p>
-      <w:r>
-        <w:rPr>
-          <w:highlight w:val="cyan"/>
-        </w:rPr>
-        <w:lastRenderedPageBreak/>
-        <w:t>blauw gemarkeerd is niet aangepast dus verkeert</w:t>
-      </w:r>
-    </w:p>
     <w:sdt>
       <w:sdtPr>
         <w:rPr>
@@ -782,6 +755,9 @@
           <w:r>
             <w:t>Inhoud</w:t>
           </w:r>
+          <w:r>
+            <w:t xml:space="preserve"> </w:t>
+          </w:r>
         </w:p>
         <w:p>
           <w:pPr>
@@ -806,7 +782,7 @@
           <w:r>
             <w:fldChar w:fldCharType="separate"/>
           </w:r>
-          <w:hyperlink w:anchor="_Toc216783590" w:history="1">
+          <w:hyperlink w:anchor="_Toc218539083" w:history="1">
             <w:r>
               <w:rPr>
                 <w:rStyle w:val="Hyperlink"/>
@@ -833,7 +809,7 @@
                 <w:noProof/>
                 <w:webHidden/>
               </w:rPr>
-              <w:instrText xml:space="preserve"> PAGEREF _Toc216783590 \h </w:instrText>
+              <w:instrText xml:space="preserve"> PAGEREF _Toc218539083 \h </w:instrText>
             </w:r>
             <w:r>
               <w:rPr>
@@ -878,13 +854,13 @@
               <w:lang w:eastAsia="nl-NL"/>
             </w:rPr>
           </w:pPr>
-          <w:hyperlink w:anchor="_Toc216783591" w:history="1">
+          <w:hyperlink w:anchor="_Toc218539084" w:history="1">
             <w:r>
               <w:rPr>
                 <w:rStyle w:val="Hyperlink"/>
                 <w:noProof/>
               </w:rPr>
-              <w:t>opties</w:t>
+              <w:t>Eisen:</w:t>
             </w:r>
             <w:r>
               <w:rPr>
@@ -905,7 +881,7 @@
                 <w:noProof/>
                 <w:webHidden/>
               </w:rPr>
-              <w:instrText xml:space="preserve"> PAGEREF _Toc216783591 \h </w:instrText>
+              <w:instrText xml:space="preserve"> PAGEREF _Toc218539084 \h </w:instrText>
             </w:r>
             <w:r>
               <w:rPr>
@@ -925,7 +901,79 @@
                 <w:noProof/>
                 <w:webHidden/>
               </w:rPr>
-              <w:t>1</w:t>
+              <w:t>2</w:t>
+            </w:r>
+            <w:r>
+              <w:rPr>
+                <w:noProof/>
+                <w:webHidden/>
+              </w:rPr>
+              <w:fldChar w:fldCharType="end"/>
+            </w:r>
+          </w:hyperlink>
+        </w:p>
+        <w:p>
+          <w:pPr>
+            <w:pStyle w:val="Inhopg1"/>
+            <w:tabs>
+              <w:tab w:val="right" w:leader="dot" w:pos="9062"/>
+            </w:tabs>
+            <w:rPr>
+              <w:rFonts w:eastAsiaTheme="minorEastAsia"/>
+              <w:noProof/>
+              <w:sz w:val="24"/>
+              <w:szCs w:val="24"/>
+              <w:lang w:eastAsia="nl-NL"/>
+            </w:rPr>
+          </w:pPr>
+          <w:hyperlink w:anchor="_Toc218539085" w:history="1">
+            <w:r>
+              <w:rPr>
+                <w:rStyle w:val="Hyperlink"/>
+                <w:noProof/>
+              </w:rPr>
+              <w:t>Opties</w:t>
+            </w:r>
+            <w:r>
+              <w:rPr>
+                <w:noProof/>
+                <w:webHidden/>
+              </w:rPr>
+              <w:tab/>
+            </w:r>
+            <w:r>
+              <w:rPr>
+                <w:noProof/>
+                <w:webHidden/>
+              </w:rPr>
+              <w:fldChar w:fldCharType="begin"/>
+            </w:r>
+            <w:r>
+              <w:rPr>
+                <w:noProof/>
+                <w:webHidden/>
+              </w:rPr>
+              <w:instrText xml:space="preserve"> PAGEREF _Toc218539085 \h </w:instrText>
+            </w:r>
+            <w:r>
+              <w:rPr>
+                <w:noProof/>
+                <w:webHidden/>
+              </w:rPr>
+            </w:r>
+            <w:r>
+              <w:rPr>
+                <w:noProof/>
+                <w:webHidden/>
+              </w:rPr>
+              <w:fldChar w:fldCharType="separate"/>
+            </w:r>
+            <w:r>
+              <w:rPr>
+                <w:noProof/>
+                <w:webHidden/>
+              </w:rPr>
+              <w:t>2</w:t>
             </w:r>
             <w:r>
               <w:rPr>
@@ -950,7 +998,7 @@
               <w:lang w:eastAsia="nl-NL"/>
             </w:rPr>
           </w:pPr>
-          <w:hyperlink w:anchor="_Toc216783592" w:history="1">
+          <w:hyperlink w:anchor="_Toc218539086" w:history="1">
             <w:r>
               <w:rPr>
                 <w:rStyle w:val="Hyperlink"/>
@@ -977,7 +1025,7 @@
                 <w:noProof/>
                 <w:webHidden/>
               </w:rPr>
-              <w:instrText xml:space="preserve"> PAGEREF _Toc216783592 \h </w:instrText>
+              <w:instrText xml:space="preserve"> PAGEREF _Toc218539086 \h </w:instrText>
             </w:r>
             <w:r>
               <w:rPr>
@@ -997,7 +1045,7 @@
                 <w:noProof/>
                 <w:webHidden/>
               </w:rPr>
-              <w:t>1</w:t>
+              <w:t>2</w:t>
             </w:r>
             <w:r>
               <w:rPr>
@@ -1022,7 +1070,7 @@
               <w:lang w:eastAsia="nl-NL"/>
             </w:rPr>
           </w:pPr>
-          <w:hyperlink w:anchor="_Toc216783593" w:history="1">
+          <w:hyperlink w:anchor="_Toc218539087" w:history="1">
             <w:r>
               <w:rPr>
                 <w:rStyle w:val="Hyperlink"/>
@@ -1049,7 +1097,7 @@
                 <w:noProof/>
                 <w:webHidden/>
               </w:rPr>
-              <w:instrText xml:space="preserve"> PAGEREF _Toc216783593 \h </w:instrText>
+              <w:instrText xml:space="preserve"> PAGEREF _Toc218539087 \h </w:instrText>
             </w:r>
             <w:r>
               <w:rPr>
@@ -1094,7 +1142,7 @@
               <w:lang w:eastAsia="nl-NL"/>
             </w:rPr>
           </w:pPr>
-          <w:hyperlink w:anchor="_Toc216783594" w:history="1">
+          <w:hyperlink w:anchor="_Toc218539088" w:history="1">
             <w:r>
               <w:rPr>
                 <w:rStyle w:val="Hyperlink"/>
@@ -1121,7 +1169,7 @@
                 <w:noProof/>
                 <w:webHidden/>
               </w:rPr>
-              <w:instrText xml:space="preserve"> PAGEREF _Toc216783594 \h </w:instrText>
+              <w:instrText xml:space="preserve"> PAGEREF _Toc218539088 \h </w:instrText>
             </w:r>
             <w:r>
               <w:rPr>
@@ -1166,7 +1214,7 @@
               <w:lang w:eastAsia="nl-NL"/>
             </w:rPr>
           </w:pPr>
-          <w:hyperlink w:anchor="_Toc216783595" w:history="1">
+          <w:hyperlink w:anchor="_Toc218539089" w:history="1">
             <w:r>
               <w:rPr>
                 <w:rStyle w:val="Hyperlink"/>
@@ -1193,7 +1241,7 @@
                 <w:noProof/>
                 <w:webHidden/>
               </w:rPr>
-              <w:instrText xml:space="preserve"> PAGEREF _Toc216783595 \h </w:instrText>
+              <w:instrText xml:space="preserve"> PAGEREF _Toc218539089 \h </w:instrText>
             </w:r>
             <w:r>
               <w:rPr>
@@ -1238,13 +1286,13 @@
               <w:lang w:eastAsia="nl-NL"/>
             </w:rPr>
           </w:pPr>
-          <w:hyperlink w:anchor="_Toc216783596" w:history="1">
+          <w:hyperlink w:anchor="_Toc218539090" w:history="1">
             <w:r>
               <w:rPr>
                 <w:rStyle w:val="Hyperlink"/>
                 <w:noProof/>
               </w:rPr>
-              <w:t>Voordelen van VNC</w:t>
+              <w:t>Nadelen van VNC</w:t>
             </w:r>
             <w:r>
               <w:rPr>
@@ -1265,7 +1313,7 @@
                 <w:noProof/>
                 <w:webHidden/>
               </w:rPr>
-              <w:instrText xml:space="preserve"> PAGEREF _Toc216783596 \h </w:instrText>
+              <w:instrText xml:space="preserve"> PAGEREF _Toc218539090 \h </w:instrText>
             </w:r>
             <w:r>
               <w:rPr>
@@ -1285,7 +1333,7 @@
                 <w:noProof/>
                 <w:webHidden/>
               </w:rPr>
-              <w:t>2</w:t>
+              <w:t>3</w:t>
             </w:r>
             <w:r>
               <w:rPr>
@@ -1310,13 +1358,13 @@
               <w:lang w:eastAsia="nl-NL"/>
             </w:rPr>
           </w:pPr>
-          <w:hyperlink w:anchor="_Toc216783597" w:history="1">
+          <w:hyperlink w:anchor="_Toc218539091" w:history="1">
             <w:r>
               <w:rPr>
                 <w:rStyle w:val="Hyperlink"/>
                 <w:noProof/>
               </w:rPr>
-              <w:t>Nadelen van VNC</w:t>
+              <w:t>Voordelen van VNC</w:t>
             </w:r>
             <w:r>
               <w:rPr>
@@ -1337,7 +1385,7 @@
                 <w:noProof/>
                 <w:webHidden/>
               </w:rPr>
-              <w:instrText xml:space="preserve"> PAGEREF _Toc216783597 \h </w:instrText>
+              <w:instrText xml:space="preserve"> PAGEREF _Toc218539091 \h </w:instrText>
             </w:r>
             <w:r>
               <w:rPr>
@@ -1357,7 +1405,7 @@
                 <w:noProof/>
                 <w:webHidden/>
               </w:rPr>
-              <w:t>2</w:t>
+              <w:t>3</w:t>
             </w:r>
             <w:r>
               <w:rPr>
@@ -1382,7 +1430,7 @@
               <w:lang w:eastAsia="nl-NL"/>
             </w:rPr>
           </w:pPr>
-          <w:hyperlink w:anchor="_Toc216783598" w:history="1">
+          <w:hyperlink w:anchor="_Toc218539092" w:history="1">
             <w:r>
               <w:rPr>
                 <w:rStyle w:val="Hyperlink"/>
@@ -1409,7 +1457,7 @@
                 <w:noProof/>
                 <w:webHidden/>
               </w:rPr>
-              <w:instrText xml:space="preserve"> PAGEREF _Toc216783598 \h </w:instrText>
+              <w:instrText xml:space="preserve"> PAGEREF _Toc218539092 \h </w:instrText>
             </w:r>
             <w:r>
               <w:rPr>
@@ -1429,7 +1477,7 @@
                 <w:noProof/>
                 <w:webHidden/>
               </w:rPr>
-              <w:t>2</w:t>
+              <w:t>3</w:t>
             </w:r>
             <w:r>
               <w:rPr>
@@ -1454,7 +1502,7 @@
               <w:lang w:eastAsia="nl-NL"/>
             </w:rPr>
           </w:pPr>
-          <w:hyperlink w:anchor="_Toc216783599" w:history="1">
+          <w:hyperlink w:anchor="_Toc218539093" w:history="1">
             <w:r>
               <w:rPr>
                 <w:rStyle w:val="Hyperlink"/>
@@ -1481,7 +1529,7 @@
                 <w:noProof/>
                 <w:webHidden/>
               </w:rPr>
-              <w:instrText xml:space="preserve"> PAGEREF _Toc216783599 \h </w:instrText>
+              <w:instrText xml:space="preserve"> PAGEREF _Toc218539093 \h </w:instrText>
             </w:r>
             <w:r>
               <w:rPr>
@@ -1501,7 +1549,7 @@
                 <w:noProof/>
                 <w:webHidden/>
               </w:rPr>
-              <w:t>2</w:t>
+              <w:t>3</w:t>
             </w:r>
             <w:r>
               <w:rPr>
@@ -1526,7 +1574,7 @@
               <w:lang w:eastAsia="nl-NL"/>
             </w:rPr>
           </w:pPr>
-          <w:hyperlink w:anchor="_Toc216783600" w:history="1">
+          <w:hyperlink w:anchor="_Toc218539094" w:history="1">
             <w:r>
               <w:rPr>
                 <w:rStyle w:val="Hyperlink"/>
@@ -1553,7 +1601,7 @@
                 <w:noProof/>
                 <w:webHidden/>
               </w:rPr>
-              <w:instrText xml:space="preserve"> PAGEREF _Toc216783600 \h </w:instrText>
+              <w:instrText xml:space="preserve"> PAGEREF _Toc218539094 \h </w:instrText>
             </w:r>
             <w:r>
               <w:rPr>
@@ -1573,7 +1621,7 @@
                 <w:noProof/>
                 <w:webHidden/>
               </w:rPr>
-              <w:t>3</w:t>
+              <w:t>4</w:t>
             </w:r>
             <w:r>
               <w:rPr>
@@ -1598,7 +1646,7 @@
               <w:lang w:eastAsia="nl-NL"/>
             </w:rPr>
           </w:pPr>
-          <w:hyperlink w:anchor="_Toc216783601" w:history="1">
+          <w:hyperlink w:anchor="_Toc218539095" w:history="1">
             <w:r>
               <w:rPr>
                 <w:rStyle w:val="Hyperlink"/>
@@ -1625,7 +1673,7 @@
                 <w:noProof/>
                 <w:webHidden/>
               </w:rPr>
-              <w:instrText xml:space="preserve"> PAGEREF _Toc216783601 \h </w:instrText>
+              <w:instrText xml:space="preserve"> PAGEREF _Toc218539095 \h </w:instrText>
             </w:r>
             <w:r>
               <w:rPr>
@@ -1645,7 +1693,7 @@
                 <w:noProof/>
                 <w:webHidden/>
               </w:rPr>
-              <w:t>3</w:t>
+              <w:t>4</w:t>
             </w:r>
             <w:r>
               <w:rPr>
@@ -1672,7 +1720,7 @@
       <w:pPr>
         <w:pStyle w:val="Kop1"/>
       </w:pPr>
-      <w:bookmarkStart w:id="1" w:name="_Toc216783590"/>
+      <w:bookmarkStart w:id="1" w:name="_Toc218539083"/>
       <w:r>
         <w:t>Inleiding</w:t>
       </w:r>
@@ -1680,71 +1728,100 @@
     </w:p>
     <w:p>
       <w:r>
-        <w:t xml:space="preserve">Clear Rivers heeft ons de opdracht gegeven om een weerstation te bouwen die door de windkracht en wind richting te meten, berekent hoe hard een motor moet draaien om een nieuwe stroming in het water te creëren.  Voor een duidelijker uitleg van deze opdracht ga naar </w:t>
+        <w:t xml:space="preserve">In opdracht van Clear Rivers wordt er een weerstation ontwikkeld dat de windrichting en windsnelheid monitort. Op basis van deze waardes kan de microcontroller berekenen hoe hard de motor zou moeten draaien om een nieuwe stroming te creëren in het water. </w:t>
+      </w:r>
+      <w:r>
+        <w:t xml:space="preserve">Voor een duidelijker uitleg van deze opdracht ga naar </w:t>
       </w:r>
       <w:hyperlink r:id="rId11" w:history="1">
         <w:r>
           <w:rPr>
             <w:rStyle w:val="Hyperlink"/>
           </w:rPr>
-          <w:t>..\manage en control\p</w:t>
-        </w:r>
-        <w:r>
-          <w:rPr>
-            <w:rStyle w:val="Hyperlink"/>
-          </w:rPr>
-          <w:t>r</w:t>
-        </w:r>
-        <w:r>
-          <w:rPr>
-            <w:rStyle w:val="Hyperlink"/>
-          </w:rPr>
-          <w:t>o</w:t>
-        </w:r>
-        <w:r>
-          <w:rPr>
-            <w:rStyle w:val="Hyperlink"/>
-          </w:rPr>
-          <w:t>b</w:t>
-        </w:r>
-        <w:r>
-          <w:rPr>
-            <w:rStyle w:val="Hyperlink"/>
-          </w:rPr>
-          <w:t>l</w:t>
-        </w:r>
-        <w:r>
-          <w:rPr>
-            <w:rStyle w:val="Hyperlink"/>
-          </w:rPr>
-          <w:t>eems</w:t>
-        </w:r>
-        <w:r>
-          <w:rPr>
-            <w:rStyle w:val="Hyperlink"/>
-          </w:rPr>
-          <w:t>t</w:t>
-        </w:r>
-        <w:r>
-          <w:rPr>
-            <w:rStyle w:val="Hyperlink"/>
-          </w:rPr>
-          <w:t>elling.docx</w:t>
+          <w:t>..\manage en control\probleemstelling.docx</w:t>
         </w:r>
       </w:hyperlink>
       <w:r>
-        <w:t xml:space="preserve">. </w:t>
+        <w:t>.</w:t>
       </w:r>
     </w:p>
     <w:p>
       <w:r>
-        <w:t>Dit weerstation moet ook van afstand bestuurbaar zijn. Dat betekent dat je met een draadloze verbinding vanaf een ander wifi netwerk de motor aan en uit gezet moet kunnen worden.</w:t>
+        <w:t xml:space="preserve">Een eis binnen dit project is dat deze motor ook via afstand aan </w:t>
+      </w:r>
+      <w:r>
+        <w:t>stuurbaar</w:t>
+      </w:r>
+      <w:r>
+        <w:t xml:space="preserve"> moet kunnen zijn. De motor moet namelijk </w:t>
+      </w:r>
+      <w:r>
+        <w:t>aan-</w:t>
+      </w:r>
+      <w:r>
+        <w:t xml:space="preserve"> en </w:t>
+      </w:r>
+      <w:r>
+        <w:t>uitgezet</w:t>
+      </w:r>
+      <w:r>
+        <w:t xml:space="preserve"> kunnen worden zonder dat jij bij de motor zelf aanwezig bent. Het systeem moet je draadloos kunnen benaderen ongeacht de locatie waarop jij je bevind. Dit onderzoek richt zich op manieren om deze draadloze connectie te kunnen maken. </w:t>
       </w:r>
     </w:p>
     <w:p>
       <w:r>
-        <w:t>De requirements waaraan deze verbinding moet voldoen:</w:t>
-      </w:r>
+        <w:t xml:space="preserve">De hoofdvraag van dit onderzoek is:  </w:t>
+      </w:r>
+    </w:p>
+    <w:p>
+      <w:pPr>
+        <w:ind w:left="708"/>
+      </w:pPr>
+      <w:r>
+        <w:t xml:space="preserve">Welke remote-access techniek is het meest geschikt voor het </w:t>
+      </w:r>
+      <w:r>
+        <w:t>draadloos</w:t>
+      </w:r>
+      <w:r>
+        <w:t xml:space="preserve"> aansturen van een motor via een Raspberry Pi</w:t>
+      </w:r>
+      <w:r>
+        <w:t xml:space="preserve"> 4</w:t>
+      </w:r>
+      <w:r>
+        <w:t>?</w:t>
+      </w:r>
+    </w:p>
+    <w:p/>
+    <w:p>
+      <w:pPr>
+        <w:pStyle w:val="Kop1"/>
+      </w:pPr>
+    </w:p>
+    <w:p>
+      <w:pPr>
+        <w:rPr>
+          <w:rFonts w:asciiTheme="majorHAnsi" w:eastAsiaTheme="majorEastAsia" w:hAnsiTheme="majorHAnsi" w:cstheme="majorBidi"/>
+          <w:color w:val="0F4761" w:themeColor="accent1" w:themeShade="BF"/>
+          <w:sz w:val="40"/>
+          <w:szCs w:val="40"/>
+        </w:rPr>
+      </w:pPr>
+      <w:r>
+        <w:br w:type="page"/>
+      </w:r>
+    </w:p>
+    <w:p>
+      <w:pPr>
+        <w:pStyle w:val="Kop1"/>
+      </w:pPr>
+      <w:bookmarkStart w:id="2" w:name="_Toc218539084"/>
+      <w:r>
+        <w:lastRenderedPageBreak/>
+        <w:t>Eisen:</w:t>
+      </w:r>
+      <w:bookmarkEnd w:id="2"/>
     </w:p>
     <w:p>
       <w:pPr>
@@ -1755,7 +1832,14 @@
         </w:numPr>
       </w:pPr>
       <w:r>
-        <w:t>Het moet een draadloze verbinding zijn.</w:t>
+        <w:rPr>
+          <w:b/>
+          <w:bCs/>
+        </w:rPr>
+        <w:t>Draadloze verbinding:</w:t>
+      </w:r>
+      <w:r>
+        <w:t xml:space="preserve"> De verbinding tussen de raspberry pi 4 en de beheerder moet via wifi.</w:t>
       </w:r>
     </w:p>
     <w:p>
@@ -1767,7 +1851,14 @@
         </w:numPr>
       </w:pPr>
       <w:r>
-        <w:t>Je moet er mee verbinding kunnen maken via een ander wifi netwerk.</w:t>
+        <w:rPr>
+          <w:b/>
+          <w:bCs/>
+        </w:rPr>
+        <w:t>Netwerkonafhankelijk:</w:t>
+      </w:r>
+      <w:r>
+        <w:t xml:space="preserve"> De beheerder moet toegang hebben tot de raspberry pi 4 als hij/zij verbonden is met een ander wifi netwerk.</w:t>
       </w:r>
     </w:p>
     <w:p>
@@ -1779,7 +1870,14 @@
         </w:numPr>
       </w:pPr>
       <w:r>
-        <w:t>Je moet er mee verbinding kunnen maken vanuit een ander land.</w:t>
+        <w:rPr>
+          <w:b/>
+          <w:bCs/>
+        </w:rPr>
+        <w:t>Internationaal bereikbaar:</w:t>
+      </w:r>
+      <w:r>
+        <w:t xml:space="preserve"> De beheerder moet toegang hebben tot de raspberry pi 4 vanuit het buitenland.</w:t>
       </w:r>
     </w:p>
     <w:p>
@@ -1791,49 +1889,387 @@
         </w:numPr>
       </w:pPr>
       <w:r>
-        <w:t>De motor moet aan en uit gezet kunnen worden.</w:t>
+        <w:rPr>
+          <w:b/>
+          <w:bCs/>
+        </w:rPr>
+        <w:t>Functionele controle:</w:t>
+      </w:r>
+      <w:r>
+        <w:t xml:space="preserve"> De beheerder moet de motor aan en uit kunnen zetten via deze verbinding.  </w:t>
+      </w:r>
+    </w:p>
+    <w:p>
+      <w:pPr>
+        <w:pStyle w:val="Kop1"/>
+      </w:pPr>
+      <w:bookmarkStart w:id="3" w:name="_Toc218539085"/>
+      <w:r>
+        <w:t>O</w:t>
+      </w:r>
+      <w:r>
+        <w:t>pties</w:t>
+      </w:r>
+      <w:bookmarkEnd w:id="3"/>
+    </w:p>
+    <w:p>
+      <w:pPr>
+        <w:pStyle w:val="Kop2"/>
+      </w:pPr>
+      <w:bookmarkStart w:id="4" w:name="_Toc218539086"/>
+      <w:r>
+        <w:t>SSH</w:t>
+      </w:r>
+      <w:bookmarkEnd w:id="4"/>
+      <w:r>
+        <w:t xml:space="preserve"> (Secure Shell)</w:t>
+      </w:r>
+    </w:p>
+    <w:p>
+      <w:r>
+        <w:t>SS</w:t>
+      </w:r>
+      <w:r>
+        <w:t>H</w:t>
+      </w:r>
+      <w:r>
+        <w:t xml:space="preserve"> is een </w:t>
+      </w:r>
+      <w:r>
+        <w:t>netwerk</w:t>
+      </w:r>
+      <w:r>
+        <w:t xml:space="preserve">protocol waarmee je toegang krijgt tot de microcontroller (raspberry pi 4) via een terminal. </w:t>
+      </w:r>
+      <w:r>
+        <w:t xml:space="preserve">Om met SSH te kunnen verbinden heb je een werkende </w:t>
+      </w:r>
+      <w:r>
+        <w:t>internetverbinding</w:t>
+      </w:r>
+      <w:r>
+        <w:t xml:space="preserve"> nodig voor jou computer en voor de raspberry pi zelf. De verbinding met SSH is </w:t>
+      </w:r>
+      <w:r>
+        <w:t>beveiligd</w:t>
+      </w:r>
+      <w:r>
+        <w:t xml:space="preserve"> achter een wachtwoord</w:t>
+      </w:r>
+      <w:r>
+        <w:t>.</w:t>
+      </w:r>
+      <w:r>
+        <w:t xml:space="preserve"> Zodra je verbonden bent met de raspberry pi heb je toegang tot alle bestanden via de terminal. Via de terminal kan je met command </w:t>
+      </w:r>
+      <w:r>
+        <w:t>prompts</w:t>
+      </w:r>
+      <w:r>
+        <w:t xml:space="preserve"> alle bestanden aanpassen, runnen, stoppen en toevoegen</w:t>
+      </w:r>
+      <w:r>
+        <w:t>.</w:t>
       </w:r>
     </w:p>
     <w:p/>
     <w:p>
       <w:pPr>
-        <w:pStyle w:val="Kop1"/>
-      </w:pPr>
-      <w:bookmarkStart w:id="2" w:name="_Toc216783591"/>
-      <w:r>
-        <w:t>opties</w:t>
-      </w:r>
-      <w:bookmarkEnd w:id="2"/>
-      <w:r>
-        <w:t>s</w:t>
-      </w:r>
+        <w:pStyle w:val="Kop3"/>
+      </w:pPr>
+      <w:bookmarkStart w:id="5" w:name="_Toc218539087"/>
+      <w:r>
+        <w:t>Nadelen van SSH</w:t>
+      </w:r>
+      <w:bookmarkEnd w:id="5"/>
     </w:p>
     <w:p>
       <w:pPr>
-        <w:pStyle w:val="Kop2"/>
-      </w:pPr>
-      <w:bookmarkStart w:id="3" w:name="_Toc216783592"/>
-      <w:r>
-        <w:t>SSH</w:t>
-      </w:r>
-      <w:bookmarkEnd w:id="3"/>
+        <w:pStyle w:val="Lijstalinea"/>
+        <w:numPr>
+          <w:ilvl w:val="0"/>
+          <w:numId w:val="3"/>
+        </w:numPr>
+        <w:rPr>
+          <w:b/>
+          <w:bCs/>
+        </w:rPr>
+      </w:pPr>
+      <w:r>
+        <w:rPr>
+          <w:b/>
+          <w:bCs/>
+        </w:rPr>
+        <w:t xml:space="preserve">Toegankelijkheid: </w:t>
+      </w:r>
+      <w:r>
+        <w:t xml:space="preserve">SSH heeft alleen terminal toegang, en een terminal is niet extreem </w:t>
+      </w:r>
+      <w:r>
+        <w:t>gebruikersvriendelijk</w:t>
+      </w:r>
+      <w:r>
+        <w:t>.</w:t>
+      </w:r>
     </w:p>
     <w:p>
-      <w:r>
-        <w:t>SS</w:t>
-      </w:r>
-      <w:r>
-        <w:t>H</w:t>
-      </w:r>
-      <w:r>
-        <w:t xml:space="preserve"> is een protocol waarmee je toegang krijgt tot de microcontroller (raspberry pi 4) via een terminal. SSH is mee te verbinden als je een internet verbinding hebt, deze verbinding is ook beveiligt met een wachtwoord waardoor je een veilige verbinding krijgt. Via de terminal </w:t>
-      </w:r>
-      <w:r>
-        <w:t xml:space="preserve">krijg je </w:t>
+      <w:pPr>
+        <w:pStyle w:val="Kop3"/>
+      </w:pPr>
+      <w:bookmarkStart w:id="6" w:name="_Toc218539088"/>
+      <w:r>
+        <w:t>Voordelen van SSH</w:t>
+      </w:r>
+      <w:bookmarkEnd w:id="6"/>
+    </w:p>
+    <w:p>
+      <w:pPr>
+        <w:pStyle w:val="Lijstalinea"/>
+        <w:numPr>
+          <w:ilvl w:val="0"/>
+          <w:numId w:val="3"/>
+        </w:numPr>
+      </w:pPr>
+      <w:r>
+        <w:rPr>
+          <w:b/>
+          <w:bCs/>
+        </w:rPr>
+        <w:t>Functionele controle:</w:t>
+      </w:r>
+      <w:r>
+        <w:t xml:space="preserve"> </w:t>
+      </w:r>
+      <w:r>
+        <w:t xml:space="preserve">Je kan code runnen en code </w:t>
+      </w:r>
+      <w:r>
+        <w:t>stopzetten</w:t>
+      </w:r>
+      <w:r>
+        <w:t>.</w:t>
+      </w:r>
+    </w:p>
+    <w:p>
+      <w:pPr>
+        <w:pStyle w:val="Lijstalinea"/>
+        <w:numPr>
+          <w:ilvl w:val="0"/>
+          <w:numId w:val="3"/>
+        </w:numPr>
+      </w:pPr>
+      <w:r>
+        <w:rPr>
+          <w:b/>
+          <w:bCs/>
+        </w:rPr>
+        <w:t>Netwerkonafhankelijk:</w:t>
+      </w:r>
+      <w:r>
+        <w:t xml:space="preserve"> </w:t>
+      </w:r>
+      <w:r>
+        <w:t>Deze verbinding kan via ieder wifi netwerk.</w:t>
+      </w:r>
+    </w:p>
+    <w:p>
+      <w:pPr>
+        <w:pStyle w:val="Lijstalinea"/>
+        <w:numPr>
+          <w:ilvl w:val="0"/>
+          <w:numId w:val="3"/>
+        </w:numPr>
+      </w:pPr>
+      <w:r>
+        <w:rPr>
+          <w:b/>
+          <w:bCs/>
+        </w:rPr>
+        <w:t>Internationaal bereikbaar:</w:t>
+      </w:r>
+      <w:r>
+        <w:t xml:space="preserve"> </w:t>
+      </w:r>
+      <w:r>
+        <w:t>Deze verbinding is internationaal bereikbaar.</w:t>
+      </w:r>
+    </w:p>
+    <w:p>
+      <w:pPr>
+        <w:pStyle w:val="Lijstalinea"/>
+        <w:numPr>
+          <w:ilvl w:val="0"/>
+          <w:numId w:val="3"/>
+        </w:numPr>
+      </w:pPr>
+      <w:r>
+        <w:rPr>
+          <w:b/>
+          <w:bCs/>
+        </w:rPr>
+        <w:t>Kostenaspect</w:t>
+      </w:r>
+      <w:r>
+        <w:rPr>
+          <w:b/>
+          <w:bCs/>
+        </w:rPr>
+        <w:t>:</w:t>
+      </w:r>
+      <w:r>
+        <w:t xml:space="preserve"> SSH is een opensource protocol waardoor er geen kosten aan verbonden zijn.</w:t>
+      </w:r>
+    </w:p>
+    <w:p>
+      <w:pPr>
+        <w:pStyle w:val="Lijstalinea"/>
+        <w:numPr>
+          <w:ilvl w:val="0"/>
+          <w:numId w:val="3"/>
+        </w:numPr>
+      </w:pPr>
+      <w:r>
+        <w:rPr>
+          <w:b/>
+          <w:bCs/>
+        </w:rPr>
+        <w:t>Toegankelijkheid:</w:t>
+      </w:r>
+      <w:r>
+        <w:t xml:space="preserve"> </w:t>
+      </w:r>
+      <w:r>
+        <w:t xml:space="preserve">Je kan de terminal </w:t>
+      </w:r>
+      <w:r>
+        <w:t>gebruikersvriendelijker</w:t>
+      </w:r>
+      <w:r>
+        <w:t xml:space="preserve"> maken door Bash Alias’s aan te maken. Dit zijn shortcuts die je zelf kan bedenken waardoor je niet alle terminal commands hoeft te kennen.</w:t>
+      </w:r>
+    </w:p>
+    <w:p>
+      <w:pPr>
+        <w:pStyle w:val="Lijstalinea"/>
+        <w:numPr>
+          <w:ilvl w:val="0"/>
+          <w:numId w:val="3"/>
+        </w:numPr>
+        <w:rPr>
+          <w:b/>
+          <w:bCs/>
+        </w:rPr>
+      </w:pPr>
+      <w:r>
+        <w:rPr>
+          <w:b/>
+          <w:bCs/>
+        </w:rPr>
+        <w:t xml:space="preserve">Verbinding: </w:t>
+      </w:r>
+      <w:r>
+        <w:t>De SSH verbinding is draadloos en gaat over wifi.</w:t>
+      </w:r>
+    </w:p>
+    <w:p>
+      <w:pPr>
+        <w:pStyle w:val="Lijstalinea"/>
+        <w:numPr>
+          <w:ilvl w:val="0"/>
+          <w:numId w:val="3"/>
+        </w:numPr>
+      </w:pPr>
+      <w:r>
+        <w:rPr>
+          <w:b/>
+          <w:bCs/>
+        </w:rPr>
+        <w:t>Flexibiliteit:</w:t>
+      </w:r>
+      <w:r>
+        <w:t xml:space="preserve"> </w:t>
+      </w:r>
+      <w:r>
+        <w:t xml:space="preserve">Je kan vanaf ieder punt op de wereld verbinding maken met de </w:t>
+      </w:r>
+      <w:r>
+        <w:t xml:space="preserve">  </w:t>
+      </w:r>
+      <w:r>
+        <w:t xml:space="preserve">microcontroller zolang je een </w:t>
+      </w:r>
+      <w:r>
+        <w:t>internetverbinding</w:t>
+      </w:r>
+      <w:r>
+        <w:t xml:space="preserve"> hebt.</w:t>
+      </w:r>
+    </w:p>
+    <w:p>
+      <w:pPr>
+        <w:pStyle w:val="Lijstalinea"/>
+        <w:numPr>
+          <w:ilvl w:val="0"/>
+          <w:numId w:val="3"/>
+        </w:numPr>
+      </w:pPr>
+      <w:r>
+        <w:rPr>
+          <w:b/>
+          <w:bCs/>
+        </w:rPr>
+        <w:t>Veiligheid:</w:t>
+      </w:r>
+      <w:r>
+        <w:t xml:space="preserve"> De SSH verbinding is via wachtwoord beveiligt.</w:t>
+      </w:r>
+    </w:p>
+    <w:p>
+      <w:pPr>
+        <w:pStyle w:val="Kop2"/>
+      </w:pPr>
+      <w:bookmarkStart w:id="7" w:name="_Toc218539089"/>
+    </w:p>
+    <w:p>
+      <w:pPr>
+        <w:pStyle w:val="Kop2"/>
+      </w:pPr>
+      <w:r>
+        <w:t>VNC</w:t>
+      </w:r>
+      <w:bookmarkEnd w:id="7"/>
+      <w:r>
+        <w:t xml:space="preserve"> (Virtual Networ</w:t>
+      </w:r>
+      <w:r>
+        <w:t xml:space="preserve">k </w:t>
+      </w:r>
+      <w:r>
+        <w:t>Computing)</w:t>
+      </w:r>
+    </w:p>
+    <w:p>
+      <w:r>
+        <w:t xml:space="preserve">VNC is een protocol voor desktop sharing waarmee je een verbinding kan leggen tussen een computer en een raspberry pi 4. Via deze verbinding krijgt je toegang tot de GUI van de </w:t>
       </w:r>
       <w:r>
         <w:lastRenderedPageBreak/>
-        <w:t xml:space="preserve">met command promps  toegang tot alle bestanden op de microcontroller. Hiermee is het ook mogelijk code aan te zetten en stop te zetten. </w:t>
+        <w:t xml:space="preserve">microcontroller. Binnen deze GUI </w:t>
+      </w:r>
+      <w:r>
+        <w:t>bevindt</w:t>
+      </w:r>
+      <w:r>
+        <w:t xml:space="preserve"> zich dezelfde terminal als bij SSH, maar ook visuele toegang tot alle bestanden en apps op de raspberry pi 4 zelf. VNC is een draadloze verbinding over een wifi netwerk. Deze verbinding is </w:t>
+      </w:r>
+      <w:r>
+        <w:t>beveiligd</w:t>
+      </w:r>
+      <w:r>
+        <w:t xml:space="preserve"> met een wachtwoord. </w:t>
+      </w:r>
+      <w:r>
+        <w:t>Het programma dat je moet downloaden om deze verbinding te maken is realVNC. RealVNC is een betaalt programma met de prijs van €7,50 per maand.</w:t>
       </w:r>
     </w:p>
     <w:p/>
@@ -1841,44 +2277,78 @@
       <w:pPr>
         <w:pStyle w:val="Kop3"/>
       </w:pPr>
-      <w:bookmarkStart w:id="4" w:name="_Toc216783593"/>
-      <w:r>
-        <w:t>Nadelen van SSH</w:t>
-      </w:r>
-      <w:bookmarkEnd w:id="4"/>
+      <w:bookmarkStart w:id="8" w:name="_Toc218539090"/>
+      <w:r>
+        <w:t>Nadelen van VNC</w:t>
+      </w:r>
+      <w:bookmarkEnd w:id="8"/>
     </w:p>
     <w:p>
       <w:pPr>
         <w:pStyle w:val="Lijstalinea"/>
         <w:numPr>
           <w:ilvl w:val="0"/>
-          <w:numId w:val="5"/>
+          <w:numId w:val="3"/>
         </w:numPr>
       </w:pPr>
       <w:r>
-        <w:t>SSH heeft alleen terminal toegang, en een terminal is niet extreem gebruikers vriendelijk.</w:t>
+        <w:rPr>
+          <w:b/>
+          <w:bCs/>
+        </w:rPr>
+        <w:t>Kostenaspect</w:t>
+      </w:r>
+      <w:r>
+        <w:rPr>
+          <w:b/>
+          <w:bCs/>
+        </w:rPr>
+        <w:t>:</w:t>
+      </w:r>
+      <w:r>
+        <w:t xml:space="preserve"> </w:t>
+      </w:r>
+      <w:r>
+        <w:t xml:space="preserve">VNC is </w:t>
+      </w:r>
+      <w:r>
+        <w:t>een protocol</w:t>
+      </w:r>
+      <w:r>
+        <w:t xml:space="preserve"> achter een paywall daardoor zou je iedere maand moeten betalen om toegang tot de microcontroller te krijgen.</w:t>
       </w:r>
     </w:p>
     <w:p>
       <w:pPr>
         <w:pStyle w:val="Kop3"/>
       </w:pPr>
-      <w:bookmarkStart w:id="5" w:name="_Toc216783594"/>
-      <w:r>
-        <w:t>Voordelen van SSH</w:t>
-      </w:r>
-      <w:bookmarkEnd w:id="5"/>
+      <w:bookmarkStart w:id="9" w:name="_Toc218539091"/>
+      <w:r>
+        <w:t>Voordelen van VNC</w:t>
+      </w:r>
+      <w:bookmarkEnd w:id="9"/>
     </w:p>
     <w:p>
       <w:pPr>
         <w:pStyle w:val="Lijstalinea"/>
         <w:numPr>
           <w:ilvl w:val="0"/>
-          <w:numId w:val="4"/>
+          <w:numId w:val="3"/>
         </w:numPr>
-      </w:pPr>
-      <w:r>
-        <w:t>SSH is een gratis protocol.</w:t>
+        <w:rPr>
+          <w:b/>
+          <w:bCs/>
+        </w:rPr>
+      </w:pPr>
+      <w:r>
+        <w:rPr>
+          <w:b/>
+          <w:bCs/>
+        </w:rPr>
+        <w:t xml:space="preserve">Toegankelijkheid: </w:t>
+      </w:r>
+      <w:r>
+        <w:t>De GUI van VNC is gebruiksvriendelijk.</w:t>
       </w:r>
     </w:p>
     <w:p>
@@ -1886,14 +2356,24 @@
         <w:pStyle w:val="Lijstalinea"/>
         <w:numPr>
           <w:ilvl w:val="0"/>
-          <w:numId w:val="4"/>
+          <w:numId w:val="3"/>
         </w:numPr>
       </w:pPr>
       <w:r>
-        <w:t>SSH</w:t>
-      </w:r>
-      <w:r>
-        <w:t xml:space="preserve"> gaat via een draadloze verbinding.</w:t>
+        <w:rPr>
+          <w:b/>
+          <w:bCs/>
+        </w:rPr>
+        <w:t>Netwerkonafhankelijk:</w:t>
+      </w:r>
+      <w:r>
+        <w:t xml:space="preserve"> </w:t>
+      </w:r>
+      <w:r>
+        <w:t xml:space="preserve">Deze verbinding </w:t>
+      </w:r>
+      <w:r>
+        <w:t>kan via ieder wifi netwerk.</w:t>
       </w:r>
     </w:p>
     <w:p>
@@ -1901,11 +2381,21 @@
         <w:pStyle w:val="Lijstalinea"/>
         <w:numPr>
           <w:ilvl w:val="0"/>
-          <w:numId w:val="4"/>
+          <w:numId w:val="3"/>
         </w:numPr>
       </w:pPr>
       <w:r>
-        <w:t>Je kan de terminal gebruikers vriendelijker maken door Bash Alias’s aan te maken. Dit zijn shortcuts die je zelf kan bedenken waardoor je niet alle terminal commands hoeft te kennen.</w:t>
+        <w:rPr>
+          <w:b/>
+          <w:bCs/>
+        </w:rPr>
+        <w:t>Internationaal bereikbaar:</w:t>
+      </w:r>
+      <w:r>
+        <w:t xml:space="preserve"> </w:t>
+      </w:r>
+      <w:r>
+        <w:t>Deze verbinding is internationaal bereikbaar.</w:t>
       </w:r>
     </w:p>
     <w:p>
@@ -1913,11 +2403,24 @@
         <w:pStyle w:val="Lijstalinea"/>
         <w:numPr>
           <w:ilvl w:val="0"/>
-          <w:numId w:val="4"/>
+          <w:numId w:val="3"/>
         </w:numPr>
       </w:pPr>
       <w:r>
-        <w:t>Je kan code runnen en code stop zetten.</w:t>
+        <w:rPr>
+          <w:b/>
+          <w:bCs/>
+        </w:rPr>
+        <w:t>Functionele controle:</w:t>
+      </w:r>
+      <w:r>
+        <w:t xml:space="preserve"> Je kan code runnen en code </w:t>
+      </w:r>
+      <w:r>
+        <w:t>stopzetten</w:t>
+      </w:r>
+      <w:r>
+        <w:t>.</w:t>
       </w:r>
     </w:p>
     <w:p>
@@ -1925,123 +2428,92 @@
         <w:pStyle w:val="Lijstalinea"/>
         <w:numPr>
           <w:ilvl w:val="0"/>
-          <w:numId w:val="4"/>
+          <w:numId w:val="3"/>
         </w:numPr>
-      </w:pPr>
-      <w:r>
-        <w:t>Je kan vanaf ieder punt op de wereld verbinding maken met de microcontroller zolang je een internet verbinding hebt.</w:t>
+        <w:rPr>
+          <w:b/>
+          <w:bCs/>
+        </w:rPr>
+      </w:pPr>
+      <w:r>
+        <w:rPr>
+          <w:b/>
+          <w:bCs/>
+        </w:rPr>
+        <w:t xml:space="preserve">Verbinding: </w:t>
+      </w:r>
+      <w:r>
+        <w:t xml:space="preserve">De </w:t>
+      </w:r>
+      <w:r>
+        <w:t>VNC</w:t>
+      </w:r>
+      <w:r>
+        <w:t xml:space="preserve"> verbinding is draadloos en gaat over wifi.</w:t>
+      </w:r>
+    </w:p>
+    <w:p>
+      <w:pPr>
+        <w:pStyle w:val="Lijstalinea"/>
+        <w:numPr>
+          <w:ilvl w:val="0"/>
+          <w:numId w:val="3"/>
+        </w:numPr>
+      </w:pPr>
+      <w:r>
+        <w:rPr>
+          <w:b/>
+          <w:bCs/>
+        </w:rPr>
+        <w:t>Flexibiliteit:</w:t>
+      </w:r>
+      <w:r>
+        <w:t xml:space="preserve"> Je kan vanaf ieder punt op de wereld verbinding maken met de   microcontroller zolang je een </w:t>
+      </w:r>
+      <w:r>
+        <w:t>internetverbinding</w:t>
+      </w:r>
+      <w:r>
+        <w:t xml:space="preserve"> hebt.</w:t>
+      </w:r>
+    </w:p>
+    <w:p>
+      <w:pPr>
+        <w:pStyle w:val="Lijstalinea"/>
+        <w:numPr>
+          <w:ilvl w:val="0"/>
+          <w:numId w:val="3"/>
+        </w:numPr>
+      </w:pPr>
+      <w:r>
+        <w:rPr>
+          <w:b/>
+          <w:bCs/>
+        </w:rPr>
+        <w:t>Veiligheid:</w:t>
+      </w:r>
+      <w:r>
+        <w:t xml:space="preserve"> De </w:t>
+      </w:r>
+      <w:r>
+        <w:t>VNC</w:t>
+      </w:r>
+      <w:r>
+        <w:t xml:space="preserve"> verbinding is via wachtwoord beveiligt.</w:t>
       </w:r>
     </w:p>
     <w:p/>
     <w:p>
       <w:pPr>
-        <w:pStyle w:val="Kop2"/>
-      </w:pPr>
-      <w:bookmarkStart w:id="6" w:name="_Toc216783595"/>
-      <w:r>
-        <w:t>VNC</w:t>
-      </w:r>
-      <w:bookmarkEnd w:id="6"/>
-    </w:p>
-    <w:p>
-      <w:r>
-        <w:rPr>
-          <w:highlight w:val="cyan"/>
-        </w:rPr>
-        <w:t>VNC is a remote desktop connection.  Hiermee heb je een gui toegang tot je raspberry pi maar je hebt ook een terminal om commant prompts uit te voeren. Dit werkt op de zelfde manier als SSH.</w:t>
-      </w:r>
-    </w:p>
-    <w:p>
-      <w:pPr>
-        <w:pStyle w:val="Kop3"/>
-      </w:pPr>
-      <w:bookmarkStart w:id="7" w:name="_Toc216783597"/>
-      <w:r>
-        <w:t>Nadelen van VNC</w:t>
-      </w:r>
-      <w:bookmarkEnd w:id="7"/>
-    </w:p>
-    <w:p>
-      <w:pPr>
-        <w:pStyle w:val="Lijstalinea"/>
-        <w:numPr>
-          <w:ilvl w:val="0"/>
-          <w:numId w:val="6"/>
-        </w:numPr>
-      </w:pPr>
-      <w:r>
-        <w:t>VNC is een programma achter een paywall daardoor zou je iedere maand moeten betalen om toegang tot de microcontroller te krijgen.</w:t>
-      </w:r>
-    </w:p>
-    <w:p>
-      <w:pPr>
-        <w:pStyle w:val="Kop3"/>
-      </w:pPr>
-      <w:bookmarkStart w:id="8" w:name="_Toc216783596"/>
-      <w:r>
-        <w:t>Voordelen van VNC</w:t>
-      </w:r>
-      <w:bookmarkEnd w:id="8"/>
-    </w:p>
-    <w:p>
-      <w:pPr>
-        <w:pStyle w:val="Lijstalinea"/>
-        <w:numPr>
-          <w:ilvl w:val="0"/>
-          <w:numId w:val="7"/>
-        </w:numPr>
-      </w:pPr>
-      <w:r>
-        <w:t>Via VNC krijg je toegang met een GUI, dit is gebruikers vriendelijk.</w:t>
-      </w:r>
-    </w:p>
-    <w:p>
-      <w:pPr>
-        <w:pStyle w:val="Lijstalinea"/>
-        <w:numPr>
-          <w:ilvl w:val="0"/>
-          <w:numId w:val="7"/>
-        </w:numPr>
-      </w:pPr>
-      <w:r>
-        <w:t>VNC gaat via een draadloze verbinding.</w:t>
-      </w:r>
-    </w:p>
-    <w:p>
-      <w:pPr>
-        <w:pStyle w:val="Lijstalinea"/>
-        <w:numPr>
-          <w:ilvl w:val="0"/>
-          <w:numId w:val="7"/>
-        </w:numPr>
-      </w:pPr>
-      <w:r>
-        <w:t>Je kan code runnen en code stop zetten.</w:t>
-      </w:r>
-    </w:p>
-    <w:p>
-      <w:pPr>
-        <w:pStyle w:val="Lijstalinea"/>
-        <w:numPr>
-          <w:ilvl w:val="0"/>
-          <w:numId w:val="7"/>
-        </w:numPr>
-      </w:pPr>
-      <w:r>
-        <w:t>Je kan vanaf ieder punt op de wereld verbinding maken met de microcontroller zolang je een internet verbinding hebt.</w:t>
-      </w:r>
+        <w:pStyle w:val="Kop1"/>
+      </w:pPr>
+      <w:bookmarkStart w:id="10" w:name="_Toc218539092"/>
+      <w:r>
+        <w:t>Samenvatting</w:t>
+      </w:r>
+      <w:bookmarkEnd w:id="10"/>
     </w:p>
     <w:p/>
-    <w:p>
-      <w:pPr>
-        <w:pStyle w:val="Kop1"/>
-      </w:pPr>
-      <w:bookmarkStart w:id="9" w:name="_Toc216783598"/>
-      <w:r>
-        <w:t>Samenvatting</w:t>
-      </w:r>
-      <w:bookmarkEnd w:id="9"/>
-    </w:p>
     <w:tbl>
       <w:tblPr>
         <w:tblStyle w:val="Tabelraster"/>
@@ -2050,112 +2522,48 @@
         <w:tblLook w:val="04A0" w:firstRow="1" w:lastRow="0" w:firstColumn="1" w:lastColumn="0" w:noHBand="0" w:noVBand="1"/>
       </w:tblPr>
       <w:tblGrid>
-        <w:gridCol w:w="1267"/>
-        <w:gridCol w:w="1878"/>
-        <w:gridCol w:w="1980"/>
-        <w:gridCol w:w="1890"/>
-        <w:gridCol w:w="1687"/>
+        <w:gridCol w:w="2972"/>
+        <w:gridCol w:w="2864"/>
+        <w:gridCol w:w="2866"/>
       </w:tblGrid>
       <w:tr>
         <w:tc>
           <w:tcPr>
-            <w:tcW w:w="1267" w:type="dxa"/>
-          </w:tcPr>
-          <w:p/>
-        </w:tc>
-        <w:tc>
-          <w:tcPr>
-            <w:tcW w:w="1878" w:type="dxa"/>
+            <w:tcW w:w="3020" w:type="dxa"/>
           </w:tcPr>
           <w:p>
-            <w:r>
-              <w:t>Het moet een draadloze verbinding zijn.</w:t>
+            <w:pPr>
+              <w:rPr>
+                <w:rFonts w:ascii="Arial" w:hAnsi="Arial" w:cs="Arial"/>
+              </w:rPr>
+            </w:pPr>
+            <w:r>
+              <w:t>Protocol →</w:t>
             </w:r>
           </w:p>
-          <w:p/>
-        </w:tc>
-        <w:tc>
-          <w:tcPr>
-            <w:tcW w:w="1980" w:type="dxa"/>
-          </w:tcPr>
           <w:p>
             <w:r>
-              <w:t>Je moet er mee verbinding kunnen maken via een ander wifi netwerk.</w:t>
-            </w:r>
-          </w:p>
-          <w:p/>
-        </w:tc>
-        <w:tc>
-          <w:tcPr>
-            <w:tcW w:w="1890" w:type="dxa"/>
-          </w:tcPr>
-          <w:p>
-            <w:r>
-              <w:t>Je moet er mee verbinding kunnen maken vanuit een ander land.</w:t>
-            </w:r>
-          </w:p>
-          <w:p/>
-        </w:tc>
-        <w:tc>
-          <w:tcPr>
-            <w:tcW w:w="1687" w:type="dxa"/>
-          </w:tcPr>
-          <w:p>
-            <w:r>
-              <w:t>De motor moet aan en uit gezet kunnen worden.</w:t>
-            </w:r>
-          </w:p>
-          <w:p/>
-        </w:tc>
-      </w:tr>
-      <w:tr>
-        <w:tc>
-          <w:tcPr>
-            <w:tcW w:w="1267" w:type="dxa"/>
-          </w:tcPr>
-          <w:p>
-            <w:r>
-              <w:t>SSH</w:t>
+              <w:t>Eis ↓</w:t>
             </w:r>
           </w:p>
         </w:tc>
         <w:tc>
           <w:tcPr>
-            <w:tcW w:w="1878" w:type="dxa"/>
+            <w:tcW w:w="3021" w:type="dxa"/>
           </w:tcPr>
           <w:p>
             <w:r>
-              <w:t xml:space="preserve">Ja </w:t>
+              <w:t>SSH</w:t>
             </w:r>
           </w:p>
         </w:tc>
         <w:tc>
           <w:tcPr>
-            <w:tcW w:w="1980" w:type="dxa"/>
+            <w:tcW w:w="3021" w:type="dxa"/>
           </w:tcPr>
           <w:p>
             <w:r>
-              <w:t xml:space="preserve">Ja </w:t>
-            </w:r>
-          </w:p>
-        </w:tc>
-        <w:tc>
-          <w:tcPr>
-            <w:tcW w:w="1890" w:type="dxa"/>
-          </w:tcPr>
-          <w:p>
-            <w:r>
-              <w:t xml:space="preserve">Ja </w:t>
-            </w:r>
-          </w:p>
-        </w:tc>
-        <w:tc>
-          <w:tcPr>
-            <w:tcW w:w="1687" w:type="dxa"/>
-          </w:tcPr>
-          <w:p>
-            <w:r>
-              <w:t xml:space="preserve">Ja </w:t>
+              <w:t>VNC</w:t>
             </w:r>
           </w:p>
         </w:tc>
@@ -2163,51 +2571,133 @@
       <w:tr>
         <w:tc>
           <w:tcPr>
-            <w:tcW w:w="1267" w:type="dxa"/>
+            <w:tcW w:w="3020" w:type="dxa"/>
           </w:tcPr>
           <w:p>
             <w:r>
-              <w:t>VNC</w:t>
+              <w:t>Draadloze verbindin</w:t>
+            </w:r>
+            <w:r>
+              <w:t>g</w:t>
             </w:r>
           </w:p>
         </w:tc>
         <w:tc>
           <w:tcPr>
-            <w:tcW w:w="1878" w:type="dxa"/>
+            <w:tcW w:w="3021" w:type="dxa"/>
           </w:tcPr>
           <w:p>
             <w:r>
-              <w:t xml:space="preserve">Ja </w:t>
+              <w:t>Ja</w:t>
             </w:r>
           </w:p>
         </w:tc>
         <w:tc>
           <w:tcPr>
-            <w:tcW w:w="1980" w:type="dxa"/>
+            <w:tcW w:w="3021" w:type="dxa"/>
           </w:tcPr>
           <w:p>
             <w:r>
-              <w:t xml:space="preserve">Ja </w:t>
+              <w:t>Ja</w:t>
+            </w:r>
+          </w:p>
+        </w:tc>
+      </w:tr>
+      <w:tr>
+        <w:tc>
+          <w:tcPr>
+            <w:tcW w:w="3020" w:type="dxa"/>
+          </w:tcPr>
+          <w:p>
+            <w:r>
+              <w:t>Netwerkonafhankelijk</w:t>
             </w:r>
           </w:p>
         </w:tc>
         <w:tc>
           <w:tcPr>
-            <w:tcW w:w="1890" w:type="dxa"/>
+            <w:tcW w:w="3021" w:type="dxa"/>
           </w:tcPr>
           <w:p>
             <w:r>
-              <w:t xml:space="preserve">Ja </w:t>
+              <w:t>Ja</w:t>
             </w:r>
           </w:p>
         </w:tc>
         <w:tc>
           <w:tcPr>
-            <w:tcW w:w="1687" w:type="dxa"/>
+            <w:tcW w:w="3021" w:type="dxa"/>
           </w:tcPr>
           <w:p>
             <w:r>
-              <w:t xml:space="preserve">Ja </w:t>
+              <w:t>Ja</w:t>
+            </w:r>
+          </w:p>
+        </w:tc>
+      </w:tr>
+      <w:tr>
+        <w:tc>
+          <w:tcPr>
+            <w:tcW w:w="3020" w:type="dxa"/>
+          </w:tcPr>
+          <w:p>
+            <w:r>
+              <w:t>I</w:t>
+            </w:r>
+            <w:r>
+              <w:t>nternationaal bereikbaar</w:t>
+            </w:r>
+          </w:p>
+        </w:tc>
+        <w:tc>
+          <w:tcPr>
+            <w:tcW w:w="3021" w:type="dxa"/>
+          </w:tcPr>
+          <w:p>
+            <w:r>
+              <w:t>Ja</w:t>
+            </w:r>
+          </w:p>
+        </w:tc>
+        <w:tc>
+          <w:tcPr>
+            <w:tcW w:w="3021" w:type="dxa"/>
+          </w:tcPr>
+          <w:p>
+            <w:r>
+              <w:t>Ja</w:t>
+            </w:r>
+          </w:p>
+        </w:tc>
+      </w:tr>
+      <w:tr>
+        <w:tc>
+          <w:tcPr>
+            <w:tcW w:w="3020" w:type="dxa"/>
+          </w:tcPr>
+          <w:p>
+            <w:r>
+              <w:t>Functionele controle</w:t>
+            </w:r>
+          </w:p>
+        </w:tc>
+        <w:tc>
+          <w:tcPr>
+            <w:tcW w:w="3021" w:type="dxa"/>
+          </w:tcPr>
+          <w:p>
+            <w:r>
+              <w:t>Ja</w:t>
+            </w:r>
+          </w:p>
+        </w:tc>
+        <w:tc>
+          <w:tcPr>
+            <w:tcW w:w="3021" w:type="dxa"/>
+          </w:tcPr>
+          <w:p>
+            <w:r>
+              <w:t>Ja</w:t>
             </w:r>
           </w:p>
         </w:tc>
@@ -2219,56 +2709,79 @@
       </w:pPr>
     </w:p>
     <w:p>
-      <w:pPr>
-        <w:pStyle w:val="Kop1"/>
-      </w:pPr>
-      <w:bookmarkStart w:id="10" w:name="_Toc216783599"/>
-      <w:r>
-        <w:lastRenderedPageBreak/>
-        <w:t>Conclusie</w:t>
-      </w:r>
-      <w:bookmarkEnd w:id="10"/>
-      <w:r>
-        <w:t xml:space="preserve"> </w:t>
+      <w:r>
+        <w:t>De grootste verschillen tussen SSH en VNC zijn de toegankelijkheid en de kosten. Waarbij VNC over het algemeen toegankelijker is vanwege de toegang tot de GUI tegenover SSH, maar SSH juist, kijkend op langer termijn, veel goedkoper is dan VNC.</w:t>
       </w:r>
     </w:p>
     <w:p>
       <w:pPr>
-        <w:pStyle w:val="Lijstalinea"/>
-        <w:numPr>
-          <w:ilvl w:val="0"/>
-          <w:numId w:val="3"/>
-        </w:numPr>
-      </w:pPr>
-      <w:r>
-        <w:t>Het overduidelijke antwoord</w:t>
+        <w:pStyle w:val="Kop1"/>
+      </w:pPr>
+      <w:bookmarkStart w:id="11" w:name="_Toc218539093"/>
+      <w:r>
+        <w:t>Conclusie</w:t>
+      </w:r>
+      <w:bookmarkEnd w:id="11"/>
+      <w:r>
+        <w:t xml:space="preserve"> </w:t>
       </w:r>
     </w:p>
     <w:p>
-      <w:pPr>
-        <w:ind w:left="360"/>
-      </w:pPr>
-      <w:r>
-        <w:rPr>
-          <w:highlight w:val="cyan"/>
-        </w:rPr>
-        <w:t>SSH en VNC zijn beide mogelijkheden voor wat wij willen bereiken. Ze geven ons beide de mogelijkheid om via de terminal functies of bestanden aan te roepen. Het enige verschil is dat je via VNC ook toegang heb tot de hele GUI, dat is wel overbodig want die informatie hebben wij niet nodig voor ons doel. Het beste protocol voor ons gaat dus SSH zijn, omdat het precies genoeg functies heeft dat wij nodig hebben.</w:t>
+      <w:r>
+        <w:t xml:space="preserve">Uit de vergelijkingen tussen SSH en VNC blijkt dat beide protocollen in staat zijn om te voldoen aan de eerder gestelde eisen. Echter wanneer er gekeken wordt naar de toegankelijkheid en de kosten op lange termijn komt er één </w:t>
+      </w:r>
+      <w:r>
+        <w:t>duidelijke Winnaar</w:t>
+      </w:r>
+      <w:r>
+        <w:t xml:space="preserve"> naar boven, namelijk SSH.</w:t>
+      </w:r>
+    </w:p>
+    <w:p>
+      <w:r>
+        <w:t>Hoewel VNC een gebruiksvriendelijkere GUI heeft</w:t>
+      </w:r>
+      <w:r>
+        <w:t xml:space="preserve">, is dat overbodig tegenover de kosten die VNC met zicht meebrengt. Ook is SSH gebruiksvriendelijker te maken door gebruik te maken van de </w:t>
+      </w:r>
+      <w:r>
+        <w:lastRenderedPageBreak/>
+        <w:t xml:space="preserve">hiervoor al benoemde </w:t>
+      </w:r>
+      <w:r>
+        <w:t>Bash Alias’s</w:t>
+      </w:r>
+      <w:r>
+        <w:t>. Door het kiezen van SSH kan er een veilige, draadloze wifi connectie gemaakt worden zonder dat daarvoor betaalt moet worden.</w:t>
       </w:r>
     </w:p>
     <w:p/>
     <w:p>
       <w:pPr>
-        <w:pStyle w:val="Kop1"/>
-      </w:pPr>
-      <w:bookmarkStart w:id="11" w:name="_Toc216783600"/>
-      <w:r>
-        <w:t>Bronnen</w:t>
-      </w:r>
-      <w:bookmarkEnd w:id="11"/>
+        <w:rPr>
+          <w:rFonts w:asciiTheme="majorHAnsi" w:eastAsiaTheme="majorEastAsia" w:hAnsiTheme="majorHAnsi" w:cstheme="majorBidi"/>
+          <w:color w:val="0F4761" w:themeColor="accent1" w:themeShade="BF"/>
+          <w:sz w:val="40"/>
+          <w:szCs w:val="40"/>
+        </w:rPr>
+      </w:pPr>
     </w:p>
     <w:p>
+      <w:pPr>
+        <w:pStyle w:val="Kop1"/>
+      </w:pPr>
+      <w:bookmarkStart w:id="12" w:name="_Toc218539094"/>
+      <w:r>
+        <w:t>Bronnen</w:t>
+      </w:r>
+      <w:bookmarkEnd w:id="12"/>
+    </w:p>
+    <w:p>
       <w:r>
         <w:t>Hoe ga je van SSH naar raspberry pi</w:t>
+      </w:r>
+      <w:r>
+        <w:t>:</w:t>
       </w:r>
     </w:p>
     <w:p>
@@ -2286,7 +2799,7 @@
     </w:p>
     <w:p>
       <w:r>
-        <w:t>Hoe connent je naar vnc of ssh en kleine uitleg</w:t>
+        <w:t>Uitleg over hoe je een veilige verbinding maakt over SSH en VNC:</w:t>
       </w:r>
     </w:p>
     <w:p>
@@ -2316,16 +2829,15 @@
       </w:r>
     </w:p>
     <w:p/>
-    <w:p/>
     <w:p>
       <w:pPr>
         <w:pStyle w:val="Kop1"/>
       </w:pPr>
-      <w:bookmarkStart w:id="12" w:name="_Toc216783601"/>
+      <w:bookmarkStart w:id="13" w:name="_Toc218539095"/>
       <w:r>
         <w:t>Changelog</w:t>
       </w:r>
-      <w:bookmarkEnd w:id="12"/>
+      <w:bookmarkEnd w:id="13"/>
     </w:p>
     <w:tbl>
       <w:tblPr>
@@ -2408,7 +2920,13 @@
           </w:tcPr>
           <w:p>
             <w:r>
-              <w:t>Merel vd Leeden</w:t>
+              <w:t xml:space="preserve">Merel </w:t>
+            </w:r>
+            <w:r>
+              <w:t>v.d.</w:t>
+            </w:r>
+            <w:r>
+              <w:t xml:space="preserve"> Leeden</w:t>
             </w:r>
           </w:p>
         </w:tc>
@@ -2462,7 +2980,13 @@
           </w:tcPr>
           <w:p>
             <w:r>
-              <w:t>Merel vd Leeden</w:t>
+              <w:t xml:space="preserve">Merel </w:t>
+            </w:r>
+            <w:r>
+              <w:t>v.d.</w:t>
+            </w:r>
+            <w:r>
+              <w:t xml:space="preserve"> Leeden</w:t>
             </w:r>
           </w:p>
         </w:tc>
@@ -2507,7 +3031,13 @@
           </w:tcPr>
           <w:p>
             <w:r>
-              <w:t>Merel vd Leeden</w:t>
+              <w:t xml:space="preserve">Merel </w:t>
+            </w:r>
+            <w:r>
+              <w:t>v.d.</w:t>
+            </w:r>
+            <w:r>
+              <w:t xml:space="preserve"> Leeden</w:t>
             </w:r>
           </w:p>
         </w:tc>
@@ -2517,12 +3047,185 @@
           </w:tcPr>
           <w:p>
             <w:r>
-              <w:t>Hele nieuwe opmaak gemaakt en SSH tekst en inleiding opnieuw geschreven.</w:t>
+              <w:t xml:space="preserve">Hele nieuwe opmaak gemaakt en </w:t>
+            </w:r>
+            <w:r>
+              <w:t>SSH-tekst</w:t>
+            </w:r>
+            <w:r>
+              <w:t xml:space="preserve"> en inleiding opnieuw geschreven.</w:t>
             </w:r>
           </w:p>
           <w:p>
             <w:r>
-              <w:t>Ook heb ik de voor en nadelen van beide protocolen ingevoegt</w:t>
+              <w:t xml:space="preserve">Ook heb ik de </w:t>
+            </w:r>
+            <w:r>
+              <w:t>voor-</w:t>
+            </w:r>
+            <w:r>
+              <w:t xml:space="preserve"> en nadelen van beide </w:t>
+            </w:r>
+            <w:r>
+              <w:t>protocollen</w:t>
+            </w:r>
+            <w:r>
+              <w:t xml:space="preserve"> </w:t>
+            </w:r>
+            <w:r>
+              <w:t>ingevoegd</w:t>
+            </w:r>
+          </w:p>
+        </w:tc>
+      </w:tr>
+      <w:tr>
+        <w:tc>
+          <w:tcPr>
+            <w:tcW w:w="2265" w:type="dxa"/>
+          </w:tcPr>
+          <w:p>
+            <w:r>
+              <w:t>19/12/2025</w:t>
+            </w:r>
+          </w:p>
+        </w:tc>
+        <w:tc>
+          <w:tcPr>
+            <w:tcW w:w="2265" w:type="dxa"/>
+          </w:tcPr>
+          <w:p>
+            <w:r>
+              <w:t>1.3</w:t>
+            </w:r>
+          </w:p>
+        </w:tc>
+        <w:tc>
+          <w:tcPr>
+            <w:tcW w:w="2266" w:type="dxa"/>
+          </w:tcPr>
+          <w:p>
+            <w:r>
+              <w:t xml:space="preserve">Merel </w:t>
+            </w:r>
+            <w:r>
+              <w:t>v.d.</w:t>
+            </w:r>
+            <w:r>
+              <w:t xml:space="preserve"> Leeden</w:t>
+            </w:r>
+          </w:p>
+        </w:tc>
+        <w:tc>
+          <w:tcPr>
+            <w:tcW w:w="2266" w:type="dxa"/>
+          </w:tcPr>
+          <w:p/>
+        </w:tc>
+      </w:tr>
+      <w:tr>
+        <w:tc>
+          <w:tcPr>
+            <w:tcW w:w="2265" w:type="dxa"/>
+          </w:tcPr>
+          <w:p>
+            <w:r>
+              <w:t>29/12/2025</w:t>
+            </w:r>
+          </w:p>
+        </w:tc>
+        <w:tc>
+          <w:tcPr>
+            <w:tcW w:w="2265" w:type="dxa"/>
+          </w:tcPr>
+          <w:p>
+            <w:r>
+              <w:t>2.0</w:t>
+            </w:r>
+          </w:p>
+        </w:tc>
+        <w:tc>
+          <w:tcPr>
+            <w:tcW w:w="2266" w:type="dxa"/>
+          </w:tcPr>
+          <w:p>
+            <w:r>
+              <w:t xml:space="preserve">Merel </w:t>
+            </w:r>
+            <w:r>
+              <w:t>v.d.</w:t>
+            </w:r>
+            <w:r>
+              <w:t xml:space="preserve"> Leeden</w:t>
+            </w:r>
+          </w:p>
+        </w:tc>
+        <w:tc>
+          <w:tcPr>
+            <w:tcW w:w="2266" w:type="dxa"/>
+          </w:tcPr>
+          <w:p>
+            <w:r>
+              <w:t>Inleiding en eisen opnieuw geschreven</w:t>
+            </w:r>
+          </w:p>
+        </w:tc>
+      </w:tr>
+      <w:tr>
+        <w:tc>
+          <w:tcPr>
+            <w:tcW w:w="2265" w:type="dxa"/>
+          </w:tcPr>
+          <w:p>
+            <w:r>
+              <w:t>5/1/2026</w:t>
+            </w:r>
+          </w:p>
+        </w:tc>
+        <w:tc>
+          <w:tcPr>
+            <w:tcW w:w="2265" w:type="dxa"/>
+          </w:tcPr>
+          <w:p>
+            <w:r>
+              <w:t>2.1</w:t>
+            </w:r>
+          </w:p>
+        </w:tc>
+        <w:tc>
+          <w:tcPr>
+            <w:tcW w:w="2266" w:type="dxa"/>
+          </w:tcPr>
+          <w:p>
+            <w:r>
+              <w:t xml:space="preserve">Merel </w:t>
+            </w:r>
+            <w:r>
+              <w:t>v.d.</w:t>
+            </w:r>
+            <w:r>
+              <w:t xml:space="preserve"> Leeden</w:t>
+            </w:r>
+          </w:p>
+        </w:tc>
+        <w:tc>
+          <w:tcPr>
+            <w:tcW w:w="2266" w:type="dxa"/>
+          </w:tcPr>
+          <w:p>
+            <w:r>
+              <w:t>S</w:t>
+            </w:r>
+            <w:r>
+              <w:t>SH</w:t>
+            </w:r>
+            <w:r>
+              <w:t xml:space="preserve">, </w:t>
+            </w:r>
+            <w:r>
+              <w:t>VNC</w:t>
+            </w:r>
+            <w:r>
+              <w:t xml:space="preserve"> en conclusie herschreven.</w:t>
             </w:r>
           </w:p>
         </w:tc>
@@ -2651,7 +3354,7 @@
         <w:rFonts w:ascii="Aptos" w:eastAsiaTheme="minorHAnsi" w:hAnsi="Aptos" w:cstheme="minorBidi" w:hint="default"/>
       </w:rPr>
     </w:lvl>
-    <w:lvl w:ilvl="1" w:tplc="04130003" w:tentative="1">
+    <w:lvl w:ilvl="1" w:tplc="04130003">
       <w:start w:val="1"/>
       <w:numFmt w:val="bullet"/>
       <w:lvlText w:val="o"/>
@@ -3930,7 +4633,6 @@
   <w:style w:type="character" w:default="1" w:styleId="Standaardalinea-lettertype">
     <w:name w:val="Default Paragraph Font"/>
     <w:uiPriority w:val="1"/>
-    <w:semiHidden/>
     <w:unhideWhenUsed/>
   </w:style>
   <w:style w:type="table" w:default="1" w:styleId="Standaardtabel">
@@ -4512,6 +5214,13 @@
     <w:pitch w:val="variable"/>
     <w:sig w:usb0="20000287" w:usb1="00000003" w:usb2="00000000" w:usb3="00000000" w:csb0="0000019F" w:csb1="00000000"/>
   </w:font>
+  <w:font w:name="Arial">
+    <w:panose1 w:val="020B0604020202020204"/>
+    <w:charset w:val="00"/>
+    <w:family w:val="swiss"/>
+    <w:pitch w:val="variable"/>
+    <w:sig w:usb0="E0002EFF" w:usb1="C000785B" w:usb2="00000009" w:usb3="00000000" w:csb0="000001FF" w:csb1="00000000"/>
+  </w:font>
 </w:fonts>
 </file>
 
@@ -4536,8 +5245,12 @@
     <w:rsid w:val="000B120C"/>
     <w:rsid w:val="000F73F0"/>
     <w:rsid w:val="00111823"/>
+    <w:rsid w:val="007B2FF5"/>
     <w:rsid w:val="007C5804"/>
     <w:rsid w:val="007E7AFC"/>
+    <w:rsid w:val="00804BEB"/>
+    <w:rsid w:val="008E1C56"/>
+    <w:rsid w:val="00A25157"/>
     <w:rsid w:val="00B91519"/>
     <w:rsid w:val="00C75DE6"/>
     <w:rsid w:val="00CB5B72"/>

</xml_diff>